<commit_message>
check more boxese for testing
</commit_message>
<xml_diff>
--- a/old/data/grad2018-regular.docx
+++ b/old/data/grad2018-regular.docx
@@ -1,6 +1,6 @@
 
 <file path=word/document.xml><?xml version="1.0" encoding="utf-8"?>
-<w:document xmlns:wpc="http://schemas.microsoft.com/office/word/2010/wordprocessingCanvas" xmlns:cx="http://schemas.microsoft.com/office/drawing/2014/chartex" xmlns:cx1="http://schemas.microsoft.com/office/drawing/2015/9/8/chartex" xmlns:cx2="http://schemas.microsoft.com/office/drawing/2015/10/21/chartex" xmlns:cx3="http://schemas.microsoft.com/office/drawing/2016/5/9/chartex" xmlns:cx4="http://schemas.microsoft.com/office/drawing/2016/5/10/chartex" xmlns:cx5="http://schemas.microsoft.com/office/drawing/2016/5/11/chartex" xmlns:cx6="http://schemas.microsoft.com/office/drawing/2016/5/12/chartex" xmlns:cx7="http://schemas.microsoft.com/office/drawing/2016/5/13/chartex" xmlns:cx8="http://schemas.microsoft.com/office/drawing/2016/5/14/chartex" xmlns:mc="http://schemas.openxmlformats.org/markup-compatibility/2006" xmlns:aink="http://schemas.microsoft.com/office/drawing/2016/ink" xmlns:am3d="http://schemas.microsoft.com/office/drawing/2017/model3d" xmlns:o="urn:schemas-microsoft-com:office:office" xmlns:r="http://schemas.openxmlformats.org/officeDocument/2006/relationships" xmlns:m="http://schemas.openxmlformats.org/officeDocument/2006/math" xmlns:v="urn:schemas-microsoft-com:vml" xmlns:wp14="http://schemas.microsoft.com/office/word/2010/wordprocessingDrawing" xmlns:wp="http://schemas.openxmlformats.org/drawingml/2006/wordprocessingDrawing" xmlns:w10="urn:schemas-microsoft-com:office:word" xmlns:w="http://schemas.openxmlformats.org/wordprocessingml/2006/main" xmlns:w14="http://schemas.microsoft.com/office/word/2010/wordml" xmlns:w15="http://schemas.microsoft.com/office/word/2012/wordml" xmlns:w16cid="http://schemas.microsoft.com/office/word/2016/wordml/cid" xmlns:w16se="http://schemas.microsoft.com/office/word/2015/wordml/symex" xmlns:wpg="http://schemas.microsoft.com/office/word/2010/wordprocessingGroup" xmlns:wpi="http://schemas.microsoft.com/office/word/2010/wordprocessingInk" xmlns:wne="http://schemas.microsoft.com/office/word/2006/wordml" xmlns:wps="http://schemas.microsoft.com/office/word/2010/wordprocessingShape" mc:Ignorable="w14 w15 w16se w16cid wp14">
+<w:document xmlns:wpc="http://schemas.microsoft.com/office/word/2010/wordprocessingCanvas" xmlns:cx="http://schemas.microsoft.com/office/drawing/2014/chartex" xmlns:cx1="http://schemas.microsoft.com/office/drawing/2015/9/8/chartex" xmlns:cx2="http://schemas.microsoft.com/office/drawing/2015/10/21/chartex" xmlns:cx3="http://schemas.microsoft.com/office/drawing/2016/5/9/chartex" xmlns:cx4="http://schemas.microsoft.com/office/drawing/2016/5/10/chartex" xmlns:cx5="http://schemas.microsoft.com/office/drawing/2016/5/11/chartex" xmlns:cx6="http://schemas.microsoft.com/office/drawing/2016/5/12/chartex" xmlns:cx7="http://schemas.microsoft.com/office/drawing/2016/5/13/chartex" xmlns:cx8="http://schemas.microsoft.com/office/drawing/2016/5/14/chartex" xmlns:mc="http://schemas.openxmlformats.org/markup-compatibility/2006" xmlns:aink="http://schemas.microsoft.com/office/drawing/2016/ink" xmlns:am3d="http://schemas.microsoft.com/office/drawing/2017/model3d" xmlns:o="urn:schemas-microsoft-com:office:office" xmlns:r="http://schemas.openxmlformats.org/officeDocument/2006/relationships" xmlns:m="http://schemas.openxmlformats.org/officeDocument/2006/math" xmlns:v="urn:schemas-microsoft-com:vml" xmlns:wp14="http://schemas.microsoft.com/office/word/2010/wordprocessingDrawing" xmlns:wp="http://schemas.openxmlformats.org/drawingml/2006/wordprocessingDrawing" xmlns:w10="urn:schemas-microsoft-com:office:word" xmlns:w="http://schemas.openxmlformats.org/wordprocessingml/2006/main" xmlns:w14="http://schemas.microsoft.com/office/word/2010/wordml" xmlns:w15="http://schemas.microsoft.com/office/word/2012/wordml" xmlns:w16cex="http://schemas.microsoft.com/office/word/2018/wordml/cex" xmlns:w16cid="http://schemas.microsoft.com/office/word/2016/wordml/cid" xmlns:w16="http://schemas.microsoft.com/office/word/2018/wordml" xmlns:w16sdtdh="http://schemas.microsoft.com/office/word/2020/wordml/sdtdatahash" xmlns:w16se="http://schemas.microsoft.com/office/word/2015/wordml/symex" xmlns:wpg="http://schemas.microsoft.com/office/word/2010/wordprocessingGroup" xmlns:wpi="http://schemas.microsoft.com/office/word/2010/wordprocessingInk" xmlns:wne="http://schemas.microsoft.com/office/word/2006/wordml" xmlns:wps="http://schemas.microsoft.com/office/word/2010/wordprocessingShape" mc:Ignorable="w14 w15 w16se w16cid w16 w16cex w16sdtdh wp14">
   <w:body>
     <w:p>
       <w:pPr>
@@ -996,6 +996,7 @@
                   <w14:uncheckedState w14:val="2610" w14:font="MS Gothic"/>
                 </w14:checkbox>
               </w:sdtPr>
+              <w:sdtEndPr/>
               <w:sdtContent>
                 <w:r>
                   <w:rPr>
@@ -1029,6 +1030,7 @@
                   <w14:uncheckedState w14:val="2610" w14:font="MS Gothic"/>
                 </w14:checkbox>
               </w:sdtPr>
+              <w:sdtEndPr/>
               <w:sdtContent>
                 <w:r>
                   <w:rPr>
@@ -1071,6 +1073,7 @@
                   <w14:uncheckedState w14:val="2610" w14:font="MS Gothic"/>
                 </w14:checkbox>
               </w:sdtPr>
+              <w:sdtEndPr/>
               <w:sdtContent>
                 <w:r>
                   <w:rPr>
@@ -1104,6 +1107,7 @@
                   <w14:uncheckedState w14:val="2610" w14:font="MS Gothic"/>
                 </w14:checkbox>
               </w:sdtPr>
+              <w:sdtEndPr/>
               <w:sdtContent>
                 <w:r>
                   <w:rPr>
@@ -1146,6 +1150,7 @@
                   <w14:uncheckedState w14:val="2610" w14:font="MS Gothic"/>
                 </w14:checkbox>
               </w:sdtPr>
+              <w:sdtEndPr/>
               <w:sdtContent>
                 <w:r>
                   <w:rPr>
@@ -1179,6 +1184,7 @@
                   <w14:uncheckedState w14:val="2610" w14:font="MS Gothic"/>
                 </w14:checkbox>
               </w:sdtPr>
+              <w:sdtEndPr/>
               <w:sdtContent>
                 <w:r>
                   <w:rPr>
@@ -1226,6 +1232,7 @@
                   <w14:uncheckedState w14:val="2610" w14:font="MS Gothic"/>
                 </w14:checkbox>
               </w:sdtPr>
+              <w:sdtEndPr/>
               <w:sdtContent>
                 <w:r>
                   <w:rPr>
@@ -1259,6 +1266,7 @@
                   <w14:uncheckedState w14:val="2610" w14:font="MS Gothic"/>
                 </w14:checkbox>
               </w:sdtPr>
+              <w:sdtEndPr/>
               <w:sdtContent>
                 <w:r>
                   <w:rPr>
@@ -1296,11 +1304,12 @@
                 </w:rPr>
                 <w:id w:val="-1375842597"/>
                 <w14:checkbox>
-                  <w14:checked w14:val="0"/>
+                  <w14:checked w14:val="1"/>
                   <w14:checkedState w14:val="2612" w14:font="MS Gothic"/>
                   <w14:uncheckedState w14:val="2610" w14:font="MS Gothic"/>
                 </w14:checkbox>
               </w:sdtPr>
+              <w:sdtEndPr/>
               <w:sdtContent>
                 <w:r>
                   <w:rPr>
@@ -1308,7 +1317,7 @@
                     <w:sz w:val="20"/>
                     <w:szCs w:val="20"/>
                   </w:rPr>
-                  <w:t>☐</w:t>
+                  <w:t>☒</w:t>
                 </w:r>
               </w:sdtContent>
             </w:sdt>
@@ -1329,11 +1338,12 @@
                 </w:rPr>
                 <w:id w:val="-2108409213"/>
                 <w14:checkbox>
-                  <w14:checked w14:val="0"/>
+                  <w14:checked w14:val="1"/>
                   <w14:checkedState w14:val="2612" w14:font="MS Gothic"/>
                   <w14:uncheckedState w14:val="2610" w14:font="MS Gothic"/>
                 </w14:checkbox>
               </w:sdtPr>
+              <w:sdtEndPr/>
               <w:sdtContent>
                 <w:r>
                   <w:rPr>
@@ -1341,7 +1351,7 @@
                     <w:sz w:val="20"/>
                     <w:szCs w:val="20"/>
                   </w:rPr>
-                  <w:t>☐</w:t>
+                  <w:t>☒</w:t>
                 </w:r>
               </w:sdtContent>
             </w:sdt>
@@ -1376,6 +1386,7 @@
                   <w14:uncheckedState w14:val="2610" w14:font="MS Gothic"/>
                 </w14:checkbox>
               </w:sdtPr>
+              <w:sdtEndPr/>
               <w:sdtContent>
                 <w:r>
                   <w:rPr>
@@ -1484,6 +1495,7 @@
                   <w14:uncheckedState w14:val="2610" w14:font="MS Gothic"/>
                 </w14:checkbox>
               </w:sdtPr>
+              <w:sdtEndPr/>
               <w:sdtContent>
                 <w:r>
                   <w:rPr>
@@ -1517,6 +1529,7 @@
                   <w14:uncheckedState w14:val="2610" w14:font="MS Gothic"/>
                 </w14:checkbox>
               </w:sdtPr>
+              <w:sdtEndPr/>
               <w:sdtContent>
                 <w:r>
                   <w:rPr>
@@ -1559,6 +1572,7 @@
                   <w14:uncheckedState w14:val="2610" w14:font="MS Gothic"/>
                 </w14:checkbox>
               </w:sdtPr>
+              <w:sdtEndPr/>
               <w:sdtContent>
                 <w:r>
                   <w:rPr>
@@ -1592,6 +1606,7 @@
                   <w14:uncheckedState w14:val="2610" w14:font="MS Gothic"/>
                 </w14:checkbox>
               </w:sdtPr>
+              <w:sdtEndPr/>
               <w:sdtContent>
                 <w:r>
                   <w:rPr>
@@ -1634,6 +1649,7 @@
                   <w14:uncheckedState w14:val="2610" w14:font="MS Gothic"/>
                 </w14:checkbox>
               </w:sdtPr>
+              <w:sdtEndPr/>
               <w:sdtContent>
                 <w:r>
                   <w:rPr>
@@ -1667,6 +1683,7 @@
                   <w14:uncheckedState w14:val="2610" w14:font="MS Gothic"/>
                 </w14:checkbox>
               </w:sdtPr>
+              <w:sdtEndPr/>
               <w:sdtContent>
                 <w:r>
                   <w:rPr>
@@ -1714,6 +1731,7 @@
                   <w14:uncheckedState w14:val="2610" w14:font="MS Gothic"/>
                 </w14:checkbox>
               </w:sdtPr>
+              <w:sdtEndPr/>
               <w:sdtContent>
                 <w:r>
                   <w:rPr>
@@ -1747,6 +1765,7 @@
                   <w14:uncheckedState w14:val="2610" w14:font="MS Gothic"/>
                 </w14:checkbox>
               </w:sdtPr>
+              <w:sdtEndPr/>
               <w:sdtContent>
                 <w:r>
                   <w:rPr>
@@ -1789,6 +1808,7 @@
                   <w14:uncheckedState w14:val="2610" w14:font="MS Gothic"/>
                 </w14:checkbox>
               </w:sdtPr>
+              <w:sdtEndPr/>
               <w:sdtContent>
                 <w:r>
                   <w:rPr>
@@ -1822,6 +1842,7 @@
                   <w14:uncheckedState w14:val="2610" w14:font="MS Gothic"/>
                 </w14:checkbox>
               </w:sdtPr>
+              <w:sdtEndPr/>
               <w:sdtContent>
                 <w:r>
                   <w:rPr>
@@ -1864,6 +1885,7 @@
                   <w14:uncheckedState w14:val="2610" w14:font="MS Gothic"/>
                 </w14:checkbox>
               </w:sdtPr>
+              <w:sdtEndPr/>
               <w:sdtContent>
                 <w:r>
                   <w:rPr>
@@ -1969,6 +1991,7 @@
                   <w14:uncheckedState w14:val="2610" w14:font="MS Gothic"/>
                 </w14:checkbox>
               </w:sdtPr>
+              <w:sdtEndPr/>
               <w:sdtContent>
                 <w:r>
                   <w:rPr>
@@ -2002,6 +2025,7 @@
                   <w14:uncheckedState w14:val="2610" w14:font="MS Gothic"/>
                 </w14:checkbox>
               </w:sdtPr>
+              <w:sdtEndPr/>
               <w:sdtContent>
                 <w:r>
                   <w:rPr>
@@ -2044,6 +2068,7 @@
                   <w14:uncheckedState w14:val="2610" w14:font="MS Gothic"/>
                 </w14:checkbox>
               </w:sdtPr>
+              <w:sdtEndPr/>
               <w:sdtContent>
                 <w:r>
                   <w:rPr>
@@ -2077,6 +2102,7 @@
                   <w14:uncheckedState w14:val="2610" w14:font="MS Gothic"/>
                 </w14:checkbox>
               </w:sdtPr>
+              <w:sdtEndPr/>
               <w:sdtContent>
                 <w:r>
                   <w:rPr>
@@ -2119,6 +2145,7 @@
                   <w14:uncheckedState w14:val="2610" w14:font="MS Gothic"/>
                 </w14:checkbox>
               </w:sdtPr>
+              <w:sdtEndPr/>
               <w:sdtContent>
                 <w:r>
                   <w:rPr>
@@ -2152,6 +2179,7 @@
                   <w14:uncheckedState w14:val="2610" w14:font="MS Gothic"/>
                 </w14:checkbox>
               </w:sdtPr>
+              <w:sdtEndPr/>
               <w:sdtContent>
                 <w:r>
                   <w:rPr>
@@ -2207,6 +2235,7 @@
                   <w14:uncheckedState w14:val="2610" w14:font="MS Gothic"/>
                 </w14:checkbox>
               </w:sdtPr>
+              <w:sdtEndPr/>
               <w:sdtContent>
                 <w:r>
                   <w:rPr>
@@ -2240,6 +2269,7 @@
                   <w14:uncheckedState w14:val="2610" w14:font="MS Gothic"/>
                 </w14:checkbox>
               </w:sdtPr>
+              <w:sdtEndPr/>
               <w:sdtContent>
                 <w:r>
                   <w:rPr>
@@ -2282,6 +2312,7 @@
                   <w14:uncheckedState w14:val="2610" w14:font="MS Gothic"/>
                 </w14:checkbox>
               </w:sdtPr>
+              <w:sdtEndPr/>
               <w:sdtContent>
                 <w:r>
                   <w:rPr>
@@ -2315,6 +2346,7 @@
                   <w14:uncheckedState w14:val="2610" w14:font="MS Gothic"/>
                 </w14:checkbox>
               </w:sdtPr>
+              <w:sdtEndPr/>
               <w:sdtContent>
                 <w:r>
                   <w:rPr>
@@ -2357,6 +2389,7 @@
                   <w14:uncheckedState w14:val="2610" w14:font="MS Gothic"/>
                 </w14:checkbox>
               </w:sdtPr>
+              <w:sdtEndPr/>
               <w:sdtContent>
                 <w:r>
                   <w:rPr>
@@ -2463,6 +2496,7 @@
                   <w14:uncheckedState w14:val="2610" w14:font="MS Gothic"/>
                 </w14:checkbox>
               </w:sdtPr>
+              <w:sdtEndPr/>
               <w:sdtContent>
                 <w:r>
                   <w:rPr>
@@ -2496,6 +2530,7 @@
                   <w14:uncheckedState w14:val="2610" w14:font="MS Gothic"/>
                 </w14:checkbox>
               </w:sdtPr>
+              <w:sdtEndPr/>
               <w:sdtContent>
                 <w:r>
                   <w:rPr>
@@ -2538,6 +2573,7 @@
                   <w14:uncheckedState w14:val="2610" w14:font="MS Gothic"/>
                 </w14:checkbox>
               </w:sdtPr>
+              <w:sdtEndPr/>
               <w:sdtContent>
                 <w:r>
                   <w:rPr>
@@ -2571,6 +2607,7 @@
                   <w14:uncheckedState w14:val="2610" w14:font="MS Gothic"/>
                 </w14:checkbox>
               </w:sdtPr>
+              <w:sdtEndPr/>
               <w:sdtContent>
                 <w:r>
                   <w:rPr>
@@ -2613,6 +2650,7 @@
                   <w14:uncheckedState w14:val="2610" w14:font="MS Gothic"/>
                 </w14:checkbox>
               </w:sdtPr>
+              <w:sdtEndPr/>
               <w:sdtContent>
                 <w:r>
                   <w:rPr>
@@ -2646,6 +2684,7 @@
                   <w14:uncheckedState w14:val="2610" w14:font="MS Gothic"/>
                 </w14:checkbox>
               </w:sdtPr>
+              <w:sdtEndPr/>
               <w:sdtContent>
                 <w:r>
                   <w:rPr>
@@ -2693,6 +2732,7 @@
                   <w14:uncheckedState w14:val="2610" w14:font="MS Gothic"/>
                 </w14:checkbox>
               </w:sdtPr>
+              <w:sdtEndPr/>
               <w:sdtContent>
                 <w:r>
                   <w:rPr>
@@ -2726,6 +2766,7 @@
                   <w14:uncheckedState w14:val="2610" w14:font="MS Gothic"/>
                 </w14:checkbox>
               </w:sdtPr>
+              <w:sdtEndPr/>
               <w:sdtContent>
                 <w:r>
                   <w:rPr>
@@ -2768,6 +2809,7 @@
                   <w14:uncheckedState w14:val="2610" w14:font="MS Gothic"/>
                 </w14:checkbox>
               </w:sdtPr>
+              <w:sdtEndPr/>
               <w:sdtContent>
                 <w:r>
                   <w:rPr>
@@ -2801,6 +2843,7 @@
                   <w14:uncheckedState w14:val="2610" w14:font="MS Gothic"/>
                 </w14:checkbox>
               </w:sdtPr>
+              <w:sdtEndPr/>
               <w:sdtContent>
                 <w:r>
                   <w:rPr>
@@ -2843,6 +2886,7 @@
                   <w14:uncheckedState w14:val="2610" w14:font="MS Gothic"/>
                 </w14:checkbox>
               </w:sdtPr>
+              <w:sdtEndPr/>
               <w:sdtContent>
                 <w:r>
                   <w:rPr>
@@ -2951,6 +2995,7 @@
             <w14:uncheckedState w14:val="2610" w14:font="MS Gothic"/>
           </w14:checkbox>
         </w:sdtPr>
+        <w:sdtEndPr/>
         <w:sdtContent>
           <w:r>
             <w:rPr>
@@ -2994,6 +3039,7 @@
             <w14:uncheckedState w14:val="2610" w14:font="MS Gothic"/>
           </w14:checkbox>
         </w:sdtPr>
+        <w:sdtEndPr/>
         <w:sdtContent>
           <w:r>
             <w:rPr>
@@ -3178,7 +3224,7 @@
                 <v:stroke joinstyle="miter"/>
                 <v:path gradientshapeok="t" o:connecttype="rect"/>
               </v:shapetype>
-              <v:shape id="Text Box 2" o:spid="_x0000_s1026" type="#_x0000_t202" style="position:absolute;left:0;text-align:left;margin-left:0;margin-top:43.25pt;width:554.45pt;height:92.55pt;z-index:251715584;visibility:visible;mso-wrap-style:square;mso-width-percent:0;mso-height-percent:0;mso-wrap-distance-left:9pt;mso-wrap-distance-top:3.6pt;mso-wrap-distance-right:9pt;mso-wrap-distance-bottom:3.6pt;mso-position-horizontal:left;mso-position-horizontal-relative:margin;mso-position-vertical:absolute;mso-position-vertical-relative:text;mso-width-percent:0;mso-height-percent:0;mso-width-relative:margin;mso-height-relative:margin;v-text-anchor:top" o:gfxdata="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">
+              <v:shape id="Text Box 2" o:spid="_x0000_s1026" type="#_x0000_t202" style="position:absolute;left:0;text-align:left;margin-left:0;margin-top:43.25pt;width:554.45pt;height:92.55pt;z-index:251715584;visibility:visible;mso-wrap-style:square;mso-width-percent:0;mso-height-percent:0;mso-wrap-distance-left:9pt;mso-wrap-distance-top:3.6pt;mso-wrap-distance-right:9pt;mso-wrap-distance-bottom:3.6pt;mso-position-horizontal:left;mso-position-horizontal-relative:margin;mso-position-vertical:absolute;mso-position-vertical-relative:text;mso-width-percent:0;mso-height-percent:0;mso-width-relative:margin;mso-height-relative:margin;v-text-anchor:top" o:gfxdata="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">
                 <v:textbox>
                   <w:txbxContent>
                     <w:p>
@@ -3682,6 +3728,7 @@
                   <w14:uncheckedState w14:val="2610" w14:font="MS Gothic"/>
                 </w14:checkbox>
               </w:sdtPr>
+              <w:sdtEndPr/>
               <w:sdtContent>
                 <w:r>
                   <w:rPr>
@@ -3726,6 +3773,7 @@
                   <w14:uncheckedState w14:val="2610" w14:font="MS Gothic"/>
                 </w14:checkbox>
               </w:sdtPr>
+              <w:sdtEndPr/>
               <w:sdtContent>
                 <w:r>
                   <w:rPr>
@@ -3757,6 +3805,7 @@
                   <w14:uncheckedState w14:val="2610" w14:font="MS Gothic"/>
                 </w14:checkbox>
               </w:sdtPr>
+              <w:sdtEndPr/>
               <w:sdtContent>
                 <w:r>
                   <w:rPr>
@@ -3854,6 +3903,7 @@
                   <w14:uncheckedState w14:val="2610" w14:font="MS Gothic"/>
                 </w14:checkbox>
               </w:sdtPr>
+              <w:sdtEndPr/>
               <w:sdtContent>
                 <w:r>
                   <w:rPr>
@@ -3898,6 +3948,7 @@
                   <w14:uncheckedState w14:val="2610" w14:font="MS Gothic"/>
                 </w14:checkbox>
               </w:sdtPr>
+              <w:sdtEndPr/>
               <w:sdtContent>
                 <w:r>
                   <w:rPr>
@@ -4000,6 +4051,7 @@
                   <w14:uncheckedState w14:val="2610" w14:font="MS Gothic"/>
                 </w14:checkbox>
               </w:sdtPr>
+              <w:sdtEndPr/>
               <w:sdtContent>
                 <w:r>
                   <w:rPr>
@@ -4039,6 +4091,7 @@
                   <w14:uncheckedState w14:val="2610" w14:font="MS Gothic"/>
                 </w14:checkbox>
               </w:sdtPr>
+              <w:sdtEndPr/>
               <w:sdtContent>
                 <w:r>
                   <w:rPr>
@@ -4179,6 +4232,7 @@
                   <w14:uncheckedState w14:val="2610" w14:font="MS Gothic"/>
                 </w14:checkbox>
               </w:sdtPr>
+              <w:sdtEndPr/>
               <w:sdtContent>
                 <w:r>
                   <w:rPr>
@@ -4239,6 +4293,7 @@
                   <w14:uncheckedState w14:val="2610" w14:font="MS Gothic"/>
                 </w14:checkbox>
               </w:sdtPr>
+              <w:sdtEndPr/>
               <w:sdtContent>
                 <w:r>
                   <w:rPr>
@@ -4395,6 +4450,7 @@
                   <w14:uncheckedState w14:val="2610" w14:font="MS Gothic"/>
                 </w14:checkbox>
               </w:sdtPr>
+              <w:sdtEndPr/>
               <w:sdtContent>
                 <w:r>
                   <w:rPr>
@@ -4432,6 +4488,7 @@
                   <w14:uncheckedState w14:val="2610" w14:font="MS Gothic"/>
                 </w14:checkbox>
               </w:sdtPr>
+              <w:sdtEndPr/>
               <w:sdtContent>
                 <w:r>
                   <w:rPr>
@@ -4469,6 +4526,7 @@
                   <w14:uncheckedState w14:val="2610" w14:font="MS Gothic"/>
                 </w14:checkbox>
               </w:sdtPr>
+              <w:sdtEndPr/>
               <w:sdtContent>
                 <w:r>
                   <w:rPr>
@@ -5011,6 +5069,7 @@
                   <w14:uncheckedState w14:val="2610" w14:font="MS Gothic"/>
                 </w14:checkbox>
               </w:sdtPr>
+              <w:sdtEndPr/>
               <w:sdtContent>
                 <w:r>
                   <w:rPr>
@@ -5055,6 +5114,7 @@
                   <w14:uncheckedState w14:val="2610" w14:font="MS Gothic"/>
                 </w14:checkbox>
               </w:sdtPr>
+              <w:sdtEndPr/>
               <w:sdtContent>
                 <w:r>
                   <w:rPr>
@@ -5086,6 +5146,7 @@
                   <w14:uncheckedState w14:val="2610" w14:font="MS Gothic"/>
                 </w14:checkbox>
               </w:sdtPr>
+              <w:sdtEndPr/>
               <w:sdtContent>
                 <w:r>
                   <w:rPr>
@@ -5184,6 +5245,7 @@
                   <w14:uncheckedState w14:val="2610" w14:font="MS Gothic"/>
                 </w14:checkbox>
               </w:sdtPr>
+              <w:sdtEndPr/>
               <w:sdtContent>
                 <w:r>
                   <w:rPr>
@@ -5228,6 +5290,7 @@
                   <w14:uncheckedState w14:val="2610" w14:font="MS Gothic"/>
                 </w14:checkbox>
               </w:sdtPr>
+              <w:sdtEndPr/>
               <w:sdtContent>
                 <w:r>
                   <w:rPr>
@@ -5331,6 +5394,7 @@
                   <w14:uncheckedState w14:val="2610" w14:font="MS Gothic"/>
                 </w14:checkbox>
               </w:sdtPr>
+              <w:sdtEndPr/>
               <w:sdtContent>
                 <w:r>
                   <w:rPr>
@@ -5370,6 +5434,7 @@
                   <w14:uncheckedState w14:val="2610" w14:font="MS Gothic"/>
                 </w14:checkbox>
               </w:sdtPr>
+              <w:sdtEndPr/>
               <w:sdtContent>
                 <w:r>
                   <w:rPr>
@@ -5511,6 +5576,7 @@
                   <w14:uncheckedState w14:val="2610" w14:font="MS Gothic"/>
                 </w14:checkbox>
               </w:sdtPr>
+              <w:sdtEndPr/>
               <w:sdtContent>
                 <w:r>
                   <w:rPr>
@@ -5564,6 +5630,7 @@
                   <w14:uncheckedState w14:val="2610" w14:font="MS Gothic"/>
                 </w14:checkbox>
               </w:sdtPr>
+              <w:sdtEndPr/>
               <w:sdtContent>
                 <w:r>
                   <w:rPr>
@@ -5724,6 +5791,7 @@
                   <w14:uncheckedState w14:val="2610" w14:font="MS Gothic"/>
                 </w14:checkbox>
               </w:sdtPr>
+              <w:sdtEndPr/>
               <w:sdtContent>
                 <w:r>
                   <w:rPr>
@@ -5761,6 +5829,7 @@
                   <w14:uncheckedState w14:val="2610" w14:font="MS Gothic"/>
                 </w14:checkbox>
               </w:sdtPr>
+              <w:sdtEndPr/>
               <w:sdtContent>
                 <w:r>
                   <w:rPr>
@@ -5798,6 +5867,7 @@
                   <w14:uncheckedState w14:val="2610" w14:font="MS Gothic"/>
                 </w14:checkbox>
               </w:sdtPr>
+              <w:sdtEndPr/>
               <w:sdtContent>
                 <w:r>
                   <w:rPr>
@@ -6393,6 +6463,7 @@
                   <w14:uncheckedState w14:val="2610" w14:font="MS Gothic"/>
                 </w14:checkbox>
               </w:sdtPr>
+              <w:sdtEndPr/>
               <w:sdtContent>
                 <w:r>
                   <w:rPr>
@@ -6437,6 +6508,7 @@
                   <w14:uncheckedState w14:val="2610" w14:font="MS Gothic"/>
                 </w14:checkbox>
               </w:sdtPr>
+              <w:sdtEndPr/>
               <w:sdtContent>
                 <w:r>
                   <w:rPr>
@@ -6468,6 +6540,7 @@
                   <w14:uncheckedState w14:val="2610" w14:font="MS Gothic"/>
                 </w14:checkbox>
               </w:sdtPr>
+              <w:sdtEndPr/>
               <w:sdtContent>
                 <w:r>
                   <w:rPr>
@@ -6566,6 +6639,7 @@
                   <w14:uncheckedState w14:val="2610" w14:font="MS Gothic"/>
                 </w14:checkbox>
               </w:sdtPr>
+              <w:sdtEndPr/>
               <w:sdtContent>
                 <w:r>
                   <w:rPr>
@@ -6610,6 +6684,7 @@
                   <w14:uncheckedState w14:val="2610" w14:font="MS Gothic"/>
                 </w14:checkbox>
               </w:sdtPr>
+              <w:sdtEndPr/>
               <w:sdtContent>
                 <w:r>
                   <w:rPr>
@@ -6713,6 +6788,7 @@
                   <w14:uncheckedState w14:val="2610" w14:font="MS Gothic"/>
                 </w14:checkbox>
               </w:sdtPr>
+              <w:sdtEndPr/>
               <w:sdtContent>
                 <w:r>
                   <w:rPr>
@@ -6752,6 +6828,7 @@
                   <w14:uncheckedState w14:val="2610" w14:font="MS Gothic"/>
                 </w14:checkbox>
               </w:sdtPr>
+              <w:sdtEndPr/>
               <w:sdtContent>
                 <w:r>
                   <w:rPr>
@@ -6893,6 +6970,7 @@
                   <w14:uncheckedState w14:val="2610" w14:font="MS Gothic"/>
                 </w14:checkbox>
               </w:sdtPr>
+              <w:sdtEndPr/>
               <w:sdtContent>
                 <w:r>
                   <w:rPr>
@@ -6946,6 +7024,7 @@
                   <w14:uncheckedState w14:val="2610" w14:font="MS Gothic"/>
                 </w14:checkbox>
               </w:sdtPr>
+              <w:sdtEndPr/>
               <w:sdtContent>
                 <w:r>
                   <w:rPr>
@@ -7104,6 +7183,7 @@
                   <w14:uncheckedState w14:val="2610" w14:font="MS Gothic"/>
                 </w14:checkbox>
               </w:sdtPr>
+              <w:sdtEndPr/>
               <w:sdtContent>
                 <w:r>
                   <w:rPr>
@@ -7141,6 +7221,7 @@
                   <w14:uncheckedState w14:val="2610" w14:font="MS Gothic"/>
                 </w14:checkbox>
               </w:sdtPr>
+              <w:sdtEndPr/>
               <w:sdtContent>
                 <w:r>
                   <w:rPr>
@@ -7178,6 +7259,7 @@
                   <w14:uncheckedState w14:val="2610" w14:font="MS Gothic"/>
                 </w14:checkbox>
               </w:sdtPr>
+              <w:sdtEndPr/>
               <w:sdtContent>
                 <w:r>
                   <w:rPr>
@@ -7616,30 +7698,14 @@
                 <w:rFonts w:eastAsiaTheme="minorEastAsia"/>
                 <w:bCs/>
               </w:rPr>
-              <w:t>In taking a passing a comprehensive exam</w:t>
-            </w:r>
-            <w:proofErr w:type="gramStart"/>
+              <w:t xml:space="preserve">In taking a passing a comprehensive exam, </w:t>
+            </w:r>
             <w:r>
               <w:rPr>
                 <w:rFonts w:eastAsiaTheme="minorEastAsia"/>
                 <w:bCs/>
               </w:rPr>
-              <w:t xml:space="preserve">, </w:t>
-            </w:r>
-            <w:r>
-              <w:rPr>
-                <w:rFonts w:eastAsiaTheme="minorEastAsia"/>
-                <w:bCs/>
-              </w:rPr>
-              <w:t>,</w:t>
-            </w:r>
-            <w:proofErr w:type="gramEnd"/>
-            <w:r>
-              <w:rPr>
-                <w:rFonts w:eastAsiaTheme="minorEastAsia"/>
-                <w:bCs/>
-              </w:rPr>
-              <w:t xml:space="preserve"> the student must demonstrate the ability to analyze, synthesize, and evaluate information.  </w:t>
+              <w:t xml:space="preserve">, the student must demonstrate the ability to analyze, synthesize, and evaluate information.  </w:t>
             </w:r>
           </w:p>
         </w:tc>
@@ -7742,6 +7808,7 @@
                   <w14:uncheckedState w14:val="2610" w14:font="MS Gothic"/>
                 </w14:checkbox>
               </w:sdtPr>
+              <w:sdtEndPr/>
               <w:sdtContent>
                 <w:r>
                   <w:rPr>
@@ -7786,6 +7853,7 @@
                   <w14:uncheckedState w14:val="2610" w14:font="MS Gothic"/>
                 </w14:checkbox>
               </w:sdtPr>
+              <w:sdtEndPr/>
               <w:sdtContent>
                 <w:r>
                   <w:rPr>
@@ -7817,6 +7885,7 @@
                   <w14:uncheckedState w14:val="2610" w14:font="MS Gothic"/>
                 </w14:checkbox>
               </w:sdtPr>
+              <w:sdtEndPr/>
               <w:sdtContent>
                 <w:r>
                   <w:rPr>
@@ -7915,6 +7984,7 @@
                   <w14:uncheckedState w14:val="2610" w14:font="MS Gothic"/>
                 </w14:checkbox>
               </w:sdtPr>
+              <w:sdtEndPr/>
               <w:sdtContent>
                 <w:r>
                   <w:rPr>
@@ -7959,6 +8029,7 @@
                   <w14:uncheckedState w14:val="2610" w14:font="MS Gothic"/>
                 </w14:checkbox>
               </w:sdtPr>
+              <w:sdtEndPr/>
               <w:sdtContent>
                 <w:r>
                   <w:rPr>
@@ -8062,6 +8133,7 @@
                   <w14:uncheckedState w14:val="2610" w14:font="MS Gothic"/>
                 </w14:checkbox>
               </w:sdtPr>
+              <w:sdtEndPr/>
               <w:sdtContent>
                 <w:r>
                   <w:rPr>
@@ -8101,6 +8173,7 @@
                   <w14:uncheckedState w14:val="2610" w14:font="MS Gothic"/>
                 </w14:checkbox>
               </w:sdtPr>
+              <w:sdtEndPr/>
               <w:sdtContent>
                 <w:r>
                   <w:rPr>
@@ -8242,6 +8315,7 @@
                   <w14:uncheckedState w14:val="2610" w14:font="MS Gothic"/>
                 </w14:checkbox>
               </w:sdtPr>
+              <w:sdtEndPr/>
               <w:sdtContent>
                 <w:r>
                   <w:rPr>
@@ -8295,6 +8369,7 @@
                   <w14:uncheckedState w14:val="2610" w14:font="MS Gothic"/>
                 </w14:checkbox>
               </w:sdtPr>
+              <w:sdtEndPr/>
               <w:sdtContent>
                 <w:r>
                   <w:rPr>
@@ -8453,6 +8528,7 @@
                   <w14:uncheckedState w14:val="2610" w14:font="MS Gothic"/>
                 </w14:checkbox>
               </w:sdtPr>
+              <w:sdtEndPr/>
               <w:sdtContent>
                 <w:r>
                   <w:rPr>
@@ -8490,6 +8566,7 @@
                   <w14:uncheckedState w14:val="2610" w14:font="MS Gothic"/>
                 </w14:checkbox>
               </w:sdtPr>
+              <w:sdtEndPr/>
               <w:sdtContent>
                 <w:r>
                   <w:rPr>
@@ -8527,6 +8604,7 @@
                   <w14:uncheckedState w14:val="2610" w14:font="MS Gothic"/>
                 </w14:checkbox>
               </w:sdtPr>
+              <w:sdtEndPr/>
               <w:sdtContent>
                 <w:r>
                   <w:rPr>
@@ -9126,41 +9204,7 @@
                 <w:rFonts w:eastAsiaTheme="minorEastAsia"/>
                 <w:bCs/>
               </w:rPr>
-              <w:t xml:space="preserve">Since completing a project requires both a written document and </w:t>
-            </w:r>
-            <w:proofErr w:type="spellStart"/>
-            <w:proofErr w:type="gramStart"/>
-            <w:r>
-              <w:rPr>
-                <w:rFonts w:eastAsiaTheme="minorEastAsia"/>
-                <w:bCs/>
-              </w:rPr>
-              <w:t>a</w:t>
-            </w:r>
-            <w:proofErr w:type="spellEnd"/>
-            <w:proofErr w:type="gramEnd"/>
-            <w:r>
-              <w:rPr>
-                <w:rFonts w:eastAsiaTheme="minorEastAsia"/>
-                <w:bCs/>
-              </w:rPr>
-              <w:t xml:space="preserve"> oral defense, and the pass/fail grade is assigned primarily on the basis of the report and defense, a student is required to demonstrate effective </w:t>
-            </w:r>
-            <w:proofErr w:type="spellStart"/>
-            <w:r>
-              <w:rPr>
-                <w:rFonts w:eastAsiaTheme="minorEastAsia"/>
-                <w:bCs/>
-              </w:rPr>
-              <w:t>oeal</w:t>
-            </w:r>
-            <w:proofErr w:type="spellEnd"/>
-            <w:r>
-              <w:rPr>
-                <w:rFonts w:eastAsiaTheme="minorEastAsia"/>
-                <w:bCs/>
-              </w:rPr>
-              <w:t xml:space="preserve"> and written communication in order to obtain a Pass.</w:t>
+              <w:t>Since completing a project requires both a written document and a oral defense, and the pass/fail grade is assigned primarily on the basis of the report and defense, a student is required to demonstrate effective oeal and written communication in order to obtain a Pass.</w:t>
             </w:r>
           </w:p>
         </w:tc>
@@ -9263,6 +9307,7 @@
                   <w14:uncheckedState w14:val="2610" w14:font="MS Gothic"/>
                 </w14:checkbox>
               </w:sdtPr>
+              <w:sdtEndPr/>
               <w:sdtContent>
                 <w:r>
                   <w:rPr>
@@ -9307,6 +9352,7 @@
                   <w14:uncheckedState w14:val="2610" w14:font="MS Gothic"/>
                 </w14:checkbox>
               </w:sdtPr>
+              <w:sdtEndPr/>
               <w:sdtContent>
                 <w:r>
                   <w:rPr>
@@ -9338,6 +9384,7 @@
                   <w14:uncheckedState w14:val="2610" w14:font="MS Gothic"/>
                 </w14:checkbox>
               </w:sdtPr>
+              <w:sdtEndPr/>
               <w:sdtContent>
                 <w:r>
                   <w:rPr>
@@ -9436,6 +9483,7 @@
                   <w14:uncheckedState w14:val="2610" w14:font="MS Gothic"/>
                 </w14:checkbox>
               </w:sdtPr>
+              <w:sdtEndPr/>
               <w:sdtContent>
                 <w:r>
                   <w:rPr>
@@ -9480,6 +9528,7 @@
                   <w14:uncheckedState w14:val="2610" w14:font="MS Gothic"/>
                 </w14:checkbox>
               </w:sdtPr>
+              <w:sdtEndPr/>
               <w:sdtContent>
                 <w:r>
                   <w:rPr>
@@ -9583,6 +9632,7 @@
                   <w14:uncheckedState w14:val="2610" w14:font="MS Gothic"/>
                 </w14:checkbox>
               </w:sdtPr>
+              <w:sdtEndPr/>
               <w:sdtContent>
                 <w:r>
                   <w:rPr>
@@ -9622,6 +9672,7 @@
                   <w14:uncheckedState w14:val="2610" w14:font="MS Gothic"/>
                 </w14:checkbox>
               </w:sdtPr>
+              <w:sdtEndPr/>
               <w:sdtContent>
                 <w:r>
                   <w:rPr>
@@ -9763,6 +9814,7 @@
                   <w14:uncheckedState w14:val="2610" w14:font="MS Gothic"/>
                 </w14:checkbox>
               </w:sdtPr>
+              <w:sdtEndPr/>
               <w:sdtContent>
                 <w:r>
                   <w:rPr>
@@ -9816,6 +9868,7 @@
                   <w14:uncheckedState w14:val="2610" w14:font="MS Gothic"/>
                 </w14:checkbox>
               </w:sdtPr>
+              <w:sdtEndPr/>
               <w:sdtContent>
                 <w:r>
                   <w:rPr>
@@ -9959,6 +10012,7 @@
                   <w14:uncheckedState w14:val="2610" w14:font="MS Gothic"/>
                 </w14:checkbox>
               </w:sdtPr>
+              <w:sdtEndPr/>
               <w:sdtContent>
                 <w:r>
                   <w:rPr>
@@ -9996,6 +10050,7 @@
                   <w14:uncheckedState w14:val="2610" w14:font="MS Gothic"/>
                 </w14:checkbox>
               </w:sdtPr>
+              <w:sdtEndPr/>
               <w:sdtContent>
                 <w:r>
                   <w:rPr>
@@ -10033,6 +10088,7 @@
                   <w14:uncheckedState w14:val="2610" w14:font="MS Gothic"/>
                 </w14:checkbox>
               </w:sdtPr>
+              <w:sdtEndPr/>
               <w:sdtContent>
                 <w:r>
                   <w:rPr>
@@ -10503,7 +10559,7 @@
           </mc:Choice>
           <mc:Fallback>
             <w:pict>
-              <v:shape w14:anchorId="3B022C83" id="_x0000_s1027" type="#_x0000_t202" style="position:absolute;margin-left:8.85pt;margin-top:3.25pt;width:475pt;height:51.4pt;z-index:251792384;visibility:visible;mso-wrap-style:square;mso-width-percent:0;mso-height-percent:0;mso-wrap-distance-left:9pt;mso-wrap-distance-top:3.6pt;mso-wrap-distance-right:9pt;mso-wrap-distance-bottom:3.6pt;mso-position-horizontal:absolute;mso-position-horizontal-relative:margin;mso-position-vertical:absolute;mso-position-vertical-relative:text;mso-width-percent:0;mso-height-percent:0;mso-width-relative:margin;mso-height-relative:margin;v-text-anchor:top" o:gfxdata="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">
+              <v:shape w14:anchorId="3B022C83" id="_x0000_s1027" type="#_x0000_t202" style="position:absolute;margin-left:8.85pt;margin-top:3.25pt;width:475pt;height:51.4pt;z-index:251792384;visibility:visible;mso-wrap-style:square;mso-width-percent:0;mso-height-percent:0;mso-wrap-distance-left:9pt;mso-wrap-distance-top:3.6pt;mso-wrap-distance-right:9pt;mso-wrap-distance-bottom:3.6pt;mso-position-horizontal:absolute;mso-position-horizontal-relative:margin;mso-position-vertical:absolute;mso-position-vertical-relative:text;mso-width-percent:0;mso-height-percent:0;mso-width-relative:margin;mso-height-relative:margin;v-text-anchor:top" o:gfxdata="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">
                 <v:textbox>
                   <w:txbxContent>
                     <w:p>
@@ -12190,6 +12246,7 @@
                   <w14:uncheckedState w14:val="2610" w14:font="MS Gothic"/>
                 </w14:checkbox>
               </w:sdtPr>
+              <w:sdtEndPr/>
               <w:sdtContent>
                 <w:r>
                   <w:rPr>
@@ -12232,6 +12289,7 @@
                   <w14:uncheckedState w14:val="2610" w14:font="MS Gothic"/>
                 </w14:checkbox>
               </w:sdtPr>
+              <w:sdtEndPr/>
               <w:sdtContent>
                 <w:r>
                   <w:rPr>
@@ -12263,6 +12321,7 @@
                   <w14:uncheckedState w14:val="2610" w14:font="MS Gothic"/>
                 </w14:checkbox>
               </w:sdtPr>
+              <w:sdtEndPr/>
               <w:sdtContent>
                 <w:r>
                   <w:rPr>
@@ -12294,6 +12353,7 @@
                   <w14:uncheckedState w14:val="2610" w14:font="MS Gothic"/>
                 </w14:checkbox>
               </w:sdtPr>
+              <w:sdtEndPr/>
               <w:sdtContent>
                 <w:r>
                   <w:rPr>
@@ -12350,6 +12410,7 @@
                   <w14:uncheckedState w14:val="2610" w14:font="MS Gothic"/>
                 </w14:checkbox>
               </w:sdtPr>
+              <w:sdtEndPr/>
               <w:sdtContent>
                 <w:r>
                   <w:rPr>
@@ -12392,6 +12453,7 @@
                   <w14:uncheckedState w14:val="2610" w14:font="MS Gothic"/>
                 </w14:checkbox>
               </w:sdtPr>
+              <w:sdtEndPr/>
               <w:sdtContent>
                 <w:r>
                   <w:rPr>
@@ -12423,6 +12485,7 @@
                   <w14:uncheckedState w14:val="2610" w14:font="MS Gothic"/>
                 </w14:checkbox>
               </w:sdtPr>
+              <w:sdtEndPr/>
               <w:sdtContent>
                 <w:r>
                   <w:rPr>
@@ -12454,6 +12517,7 @@
                   <w14:uncheckedState w14:val="2610" w14:font="MS Gothic"/>
                 </w14:checkbox>
               </w:sdtPr>
+              <w:sdtEndPr/>
               <w:sdtContent>
                 <w:r>
                   <w:rPr>
@@ -12510,6 +12574,7 @@
                   <w14:uncheckedState w14:val="2610" w14:font="MS Gothic"/>
                 </w14:checkbox>
               </w:sdtPr>
+              <w:sdtEndPr/>
               <w:sdtContent>
                 <w:r>
                   <w:rPr>
@@ -12552,6 +12617,7 @@
                   <w14:uncheckedState w14:val="2610" w14:font="MS Gothic"/>
                 </w14:checkbox>
               </w:sdtPr>
+              <w:sdtEndPr/>
               <w:sdtContent>
                 <w:r>
                   <w:rPr>
@@ -12583,6 +12649,7 @@
                   <w14:uncheckedState w14:val="2610" w14:font="MS Gothic"/>
                 </w14:checkbox>
               </w:sdtPr>
+              <w:sdtEndPr/>
               <w:sdtContent>
                 <w:r>
                   <w:rPr>
@@ -12614,6 +12681,7 @@
                   <w14:uncheckedState w14:val="2610" w14:font="MS Gothic"/>
                 </w14:checkbox>
               </w:sdtPr>
+              <w:sdtEndPr/>
               <w:sdtContent>
                 <w:r>
                   <w:rPr>
@@ -12670,6 +12738,7 @@
                   <w14:uncheckedState w14:val="2610" w14:font="MS Gothic"/>
                 </w14:checkbox>
               </w:sdtPr>
+              <w:sdtEndPr/>
               <w:sdtContent>
                 <w:r>
                   <w:rPr>
@@ -12712,6 +12781,7 @@
                   <w14:uncheckedState w14:val="2610" w14:font="MS Gothic"/>
                 </w14:checkbox>
               </w:sdtPr>
+              <w:sdtEndPr/>
               <w:sdtContent>
                 <w:r>
                   <w:rPr>
@@ -12743,6 +12813,7 @@
                   <w14:uncheckedState w14:val="2610" w14:font="MS Gothic"/>
                 </w14:checkbox>
               </w:sdtPr>
+              <w:sdtEndPr/>
               <w:sdtContent>
                 <w:r>
                   <w:rPr>
@@ -12774,6 +12845,7 @@
                   <w14:uncheckedState w14:val="2610" w14:font="MS Gothic"/>
                 </w14:checkbox>
               </w:sdtPr>
+              <w:sdtEndPr/>
               <w:sdtContent>
                 <w:r>
                   <w:rPr>
@@ -12927,7 +12999,7 @@
           </mc:Choice>
           <mc:Fallback>
             <w:pict>
-              <v:shape w14:anchorId="0C1FFFD8" id="_x0000_s1028" type="#_x0000_t202" style="position:absolute;left:0;text-align:left;margin-left:0;margin-top:21pt;width:514.25pt;height:114.05pt;z-index:251667456;visibility:visible;mso-wrap-style:square;mso-width-percent:0;mso-height-percent:0;mso-wrap-distance-left:9pt;mso-wrap-distance-top:3.6pt;mso-wrap-distance-right:9pt;mso-wrap-distance-bottom:3.6pt;mso-position-horizontal:left;mso-position-horizontal-relative:margin;mso-position-vertical:absolute;mso-position-vertical-relative:text;mso-width-percent:0;mso-height-percent:0;mso-width-relative:margin;mso-height-relative:margin;v-text-anchor:top" o:gfxdata="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">
+              <v:shape w14:anchorId="0C1FFFD8" id="_x0000_s1028" type="#_x0000_t202" style="position:absolute;left:0;text-align:left;margin-left:0;margin-top:21pt;width:514.25pt;height:114.05pt;z-index:251667456;visibility:visible;mso-wrap-style:square;mso-width-percent:0;mso-height-percent:0;mso-wrap-distance-left:9pt;mso-wrap-distance-top:3.6pt;mso-wrap-distance-right:9pt;mso-wrap-distance-bottom:3.6pt;mso-position-horizontal:left;mso-position-horizontal-relative:margin;mso-position-vertical:absolute;mso-position-vertical-relative:text;mso-width-percent:0;mso-height-percent:0;mso-width-relative:margin;mso-height-relative:margin;v-text-anchor:top" o:gfxdata="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">
                 <v:textbox>
                   <w:txbxContent>
                     <w:p>
@@ -13451,8 +13523,6 @@
                               </w:rPr>
                               <w:t xml:space="preserve">evaluating oral communication of those students. </w:t>
                             </w:r>
-                            <w:bookmarkStart w:id="0" w:name="_GoBack"/>
-                            <w:bookmarkEnd w:id="0"/>
                             <w:r>
                               <w:rPr>
                                 <w:i/>
@@ -13515,7 +13585,7 @@
           </mc:Choice>
           <mc:Fallback>
             <w:pict>
-              <v:shape w14:anchorId="0EA6CE8A" id="_x0000_s1029" type="#_x0000_t202" style="position:absolute;margin-left:-1.3pt;margin-top:23.5pt;width:518.55pt;height:110.6pt;z-index:251746304;visibility:visible;mso-wrap-style:square;mso-width-percent:0;mso-height-percent:200;mso-wrap-distance-left:9pt;mso-wrap-distance-top:3.6pt;mso-wrap-distance-right:9pt;mso-wrap-distance-bottom:3.6pt;mso-position-horizontal:absolute;mso-position-horizontal-relative:margin;mso-position-vertical:absolute;mso-position-vertical-relative:text;mso-width-percent:0;mso-height-percent:200;mso-width-relative:margin;mso-height-relative:margin;v-text-anchor:top" o:gfxdata="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" strokeweight="0">
+              <v:shape w14:anchorId="0EA6CE8A" id="_x0000_s1029" type="#_x0000_t202" style="position:absolute;margin-left:-1.3pt;margin-top:23.5pt;width:518.55pt;height:110.6pt;z-index:251746304;visibility:visible;mso-wrap-style:square;mso-width-percent:0;mso-height-percent:200;mso-wrap-distance-left:9pt;mso-wrap-distance-top:3.6pt;mso-wrap-distance-right:9pt;mso-wrap-distance-bottom:3.6pt;mso-position-horizontal:absolute;mso-position-horizontal-relative:margin;mso-position-vertical:absolute;mso-position-vertical-relative:text;mso-width-percent:0;mso-height-percent:200;mso-width-relative:margin;mso-height-relative:margin;v-text-anchor:top" o:gfxdata="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" strokeweight="0">
                 <v:textbox style="mso-fit-shape-to-text:t">
                   <w:txbxContent>
                     <w:p>
@@ -13602,8 +13672,6 @@
                         </w:rPr>
                         <w:t xml:space="preserve">evaluating oral communication of those students. </w:t>
                       </w:r>
-                      <w:bookmarkStart w:id="1" w:name="_GoBack"/>
-                      <w:bookmarkEnd w:id="1"/>
                       <w:r>
                         <w:rPr>
                           <w:i/>
@@ -13722,7 +13790,7 @@
 </file>
 
 <file path=word/numbering.xml><?xml version="1.0" encoding="utf-8"?>
-<w:numbering xmlns:wpc="http://schemas.microsoft.com/office/word/2010/wordprocessingCanvas" xmlns:cx="http://schemas.microsoft.com/office/drawing/2014/chartex" xmlns:cx1="http://schemas.microsoft.com/office/drawing/2015/9/8/chartex" xmlns:cx2="http://schemas.microsoft.com/office/drawing/2015/10/21/chartex" xmlns:cx3="http://schemas.microsoft.com/office/drawing/2016/5/9/chartex" xmlns:cx4="http://schemas.microsoft.com/office/drawing/2016/5/10/chartex" xmlns:cx5="http://schemas.microsoft.com/office/drawing/2016/5/11/chartex" xmlns:cx6="http://schemas.microsoft.com/office/drawing/2016/5/12/chartex" xmlns:cx7="http://schemas.microsoft.com/office/drawing/2016/5/13/chartex" xmlns:cx8="http://schemas.microsoft.com/office/drawing/2016/5/14/chartex" xmlns:mc="http://schemas.openxmlformats.org/markup-compatibility/2006" xmlns:aink="http://schemas.microsoft.com/office/drawing/2016/ink" xmlns:am3d="http://schemas.microsoft.com/office/drawing/2017/model3d" xmlns:o="urn:schemas-microsoft-com:office:office" xmlns:r="http://schemas.openxmlformats.org/officeDocument/2006/relationships" xmlns:m="http://schemas.openxmlformats.org/officeDocument/2006/math" xmlns:v="urn:schemas-microsoft-com:vml" xmlns:wp14="http://schemas.microsoft.com/office/word/2010/wordprocessingDrawing" xmlns:wp="http://schemas.openxmlformats.org/drawingml/2006/wordprocessingDrawing" xmlns:w10="urn:schemas-microsoft-com:office:word" xmlns:w="http://schemas.openxmlformats.org/wordprocessingml/2006/main" xmlns:w14="http://schemas.microsoft.com/office/word/2010/wordml" xmlns:w15="http://schemas.microsoft.com/office/word/2012/wordml" xmlns:w16cid="http://schemas.microsoft.com/office/word/2016/wordml/cid" xmlns:w16se="http://schemas.microsoft.com/office/word/2015/wordml/symex" xmlns:wpg="http://schemas.microsoft.com/office/word/2010/wordprocessingGroup" xmlns:wpi="http://schemas.microsoft.com/office/word/2010/wordprocessingInk" xmlns:wne="http://schemas.microsoft.com/office/word/2006/wordml" xmlns:wps="http://schemas.microsoft.com/office/word/2010/wordprocessingShape" mc:Ignorable="w14 w15 w16se w16cid wp14">
+<w:numbering xmlns:wpc="http://schemas.microsoft.com/office/word/2010/wordprocessingCanvas" xmlns:cx="http://schemas.microsoft.com/office/drawing/2014/chartex" xmlns:cx1="http://schemas.microsoft.com/office/drawing/2015/9/8/chartex" xmlns:cx2="http://schemas.microsoft.com/office/drawing/2015/10/21/chartex" xmlns:cx3="http://schemas.microsoft.com/office/drawing/2016/5/9/chartex" xmlns:cx4="http://schemas.microsoft.com/office/drawing/2016/5/10/chartex" xmlns:cx5="http://schemas.microsoft.com/office/drawing/2016/5/11/chartex" xmlns:cx6="http://schemas.microsoft.com/office/drawing/2016/5/12/chartex" xmlns:cx7="http://schemas.microsoft.com/office/drawing/2016/5/13/chartex" xmlns:cx8="http://schemas.microsoft.com/office/drawing/2016/5/14/chartex" xmlns:mc="http://schemas.openxmlformats.org/markup-compatibility/2006" xmlns:aink="http://schemas.microsoft.com/office/drawing/2016/ink" xmlns:am3d="http://schemas.microsoft.com/office/drawing/2017/model3d" xmlns:o="urn:schemas-microsoft-com:office:office" xmlns:r="http://schemas.openxmlformats.org/officeDocument/2006/relationships" xmlns:m="http://schemas.openxmlformats.org/officeDocument/2006/math" xmlns:v="urn:schemas-microsoft-com:vml" xmlns:wp14="http://schemas.microsoft.com/office/word/2010/wordprocessingDrawing" xmlns:wp="http://schemas.openxmlformats.org/drawingml/2006/wordprocessingDrawing" xmlns:w10="urn:schemas-microsoft-com:office:word" xmlns:w="http://schemas.openxmlformats.org/wordprocessingml/2006/main" xmlns:w14="http://schemas.microsoft.com/office/word/2010/wordml" xmlns:w15="http://schemas.microsoft.com/office/word/2012/wordml" xmlns:w16cex="http://schemas.microsoft.com/office/word/2018/wordml/cex" xmlns:w16cid="http://schemas.microsoft.com/office/word/2016/wordml/cid" xmlns:w16="http://schemas.microsoft.com/office/word/2018/wordml" xmlns:w16sdtdh="http://schemas.microsoft.com/office/word/2020/wordml/sdtdatahash" xmlns:w16se="http://schemas.microsoft.com/office/word/2015/wordml/symex" xmlns:wpg="http://schemas.microsoft.com/office/word/2010/wordprocessingGroup" xmlns:wpi="http://schemas.microsoft.com/office/word/2010/wordprocessingInk" xmlns:wne="http://schemas.microsoft.com/office/word/2006/wordml" xmlns:wps="http://schemas.microsoft.com/office/word/2010/wordprocessingShape" mc:Ignorable="w14 w15 w16se w16cid w16 w16cex w16sdtdh wp14">
   <w:abstractNum w:abstractNumId="0" w15:restartNumberingAfterBreak="0">
     <w:nsid w:val="01AF4B91"/>
     <w:multiLevelType w:val="hybridMultilevel"/>
@@ -15396,7 +15464,7 @@
 </file>
 
 <file path=word/styles.xml><?xml version="1.0" encoding="utf-8"?>
-<w:styles xmlns:mc="http://schemas.openxmlformats.org/markup-compatibility/2006" xmlns:r="http://schemas.openxmlformats.org/officeDocument/2006/relationships" xmlns:w="http://schemas.openxmlformats.org/wordprocessingml/2006/main" xmlns:w14="http://schemas.microsoft.com/office/word/2010/wordml" xmlns:w15="http://schemas.microsoft.com/office/word/2012/wordml" xmlns:w16cid="http://schemas.microsoft.com/office/word/2016/wordml/cid" xmlns:w16se="http://schemas.microsoft.com/office/word/2015/wordml/symex" mc:Ignorable="w14 w15 w16se w16cid">
+<w:styles xmlns:mc="http://schemas.openxmlformats.org/markup-compatibility/2006" xmlns:r="http://schemas.openxmlformats.org/officeDocument/2006/relationships" xmlns:w="http://schemas.openxmlformats.org/wordprocessingml/2006/main" xmlns:w14="http://schemas.microsoft.com/office/word/2010/wordml" xmlns:w15="http://schemas.microsoft.com/office/word/2012/wordml" xmlns:w16cex="http://schemas.microsoft.com/office/word/2018/wordml/cex" xmlns:w16cid="http://schemas.microsoft.com/office/word/2016/wordml/cid" xmlns:w16="http://schemas.microsoft.com/office/word/2018/wordml" xmlns:w16sdtdh="http://schemas.microsoft.com/office/word/2020/wordml/sdtdatahash" xmlns:w16se="http://schemas.microsoft.com/office/word/2015/wordml/symex" mc:Ignorable="w14 w15 w16se w16cid w16 w16cex w16sdtdh">
   <w:docDefaults>
     <w:rPrDefault>
       <w:rPr>
@@ -15412,7 +15480,7 @@
       </w:pPr>
     </w:pPrDefault>
   </w:docDefaults>
-  <w:latentStyles w:defLockedState="0" w:defUIPriority="99" w:defSemiHidden="0" w:defUnhideWhenUsed="0" w:defQFormat="0" w:count="375">
+  <w:latentStyles w:defLockedState="0" w:defUIPriority="99" w:defSemiHidden="0" w:defUnhideWhenUsed="0" w:defQFormat="0" w:count="376">
     <w:lsdException w:name="Normal" w:uiPriority="0" w:qFormat="1"/>
     <w:lsdException w:name="heading 1" w:uiPriority="9" w:qFormat="1"/>
     <w:lsdException w:name="heading 2" w:semiHidden="1" w:uiPriority="9" w:unhideWhenUsed="1" w:qFormat="1"/>
@@ -15518,7 +15586,6 @@
     <w:lsdException w:name="HTML Sample" w:semiHidden="1" w:unhideWhenUsed="1"/>
     <w:lsdException w:name="HTML Typewriter" w:semiHidden="1" w:unhideWhenUsed="1"/>
     <w:lsdException w:name="HTML Variable" w:semiHidden="1" w:unhideWhenUsed="1"/>
-    <w:lsdException w:name="Normal Table" w:semiHidden="1" w:unhideWhenUsed="1"/>
     <w:lsdException w:name="annotation subject" w:semiHidden="1" w:unhideWhenUsed="1"/>
     <w:lsdException w:name="No List" w:semiHidden="1" w:unhideWhenUsed="1"/>
     <w:lsdException w:name="Outline List 1" w:semiHidden="1" w:unhideWhenUsed="1"/>
@@ -15565,10 +15632,8 @@
     <w:lsdException w:name="Table Subtle 2" w:semiHidden="1" w:unhideWhenUsed="1"/>
     <w:lsdException w:name="Table Web 1" w:semiHidden="1" w:unhideWhenUsed="1"/>
     <w:lsdException w:name="Table Web 2" w:semiHidden="1" w:unhideWhenUsed="1"/>
-    <w:lsdException w:name="Table Web 3" w:semiHidden="1" w:unhideWhenUsed="1"/>
     <w:lsdException w:name="Balloon Text" w:semiHidden="1" w:unhideWhenUsed="1"/>
     <w:lsdException w:name="Table Grid" w:uiPriority="39"/>
-    <w:lsdException w:name="Table Theme" w:semiHidden="1" w:unhideWhenUsed="1"/>
     <w:lsdException w:name="Placeholder Text" w:semiHidden="1"/>
     <w:lsdException w:name="No Spacing" w:uiPriority="1" w:qFormat="1"/>
     <w:lsdException w:name="Light Shading" w:uiPriority="60"/>
@@ -15788,6 +15853,7 @@
     <w:lsdException w:name="Smart Hyperlink" w:semiHidden="1" w:unhideWhenUsed="1"/>
     <w:lsdException w:name="Hashtag" w:semiHidden="1" w:unhideWhenUsed="1"/>
     <w:lsdException w:name="Unresolved Mention" w:semiHidden="1" w:unhideWhenUsed="1"/>
+    <w:lsdException w:name="Smart Link" w:semiHidden="1" w:unhideWhenUsed="1"/>
   </w:latentStyles>
   <w:style w:type="paragraph" w:default="1" w:styleId="Normal">
     <w:name w:val="Normal"/>

</xml_diff>